<commit_message>
Ticket: Posten zeigen falsche Werte. Rechnung und Bestellung berücksichtigen Rabatte nicht. Die lokale Variable l_discount aggregiert den Rabattwert über alle Einkaufszeilen - ACHTUNG! MwSt. wurde nicht korrigiert, da der Wert im Bericht nicht verwendet wird
</commit_message>
<xml_diff>
--- a/Layouts/TTStandardSalesQuoteTP.docx
+++ b/Layouts/TTStandardSalesQuoteTP.docx
@@ -100,16 +100,16 @@
  
          < C o m p a n y I B A N _ L b l > C o m p a n y I B A N _ L b l < / C o m p a n y I B A N _ L b l >   
+         < C o m p a n y I n f o _ B a n k n a m e 1 > C o m p a n y I n f o _ B a n k n a m e 1 < / C o m p a n y I n f o _ B a n k n a m e 1 > + 
+         < C o m p a n y I n f o _ B a n k n a m e 2 > C o m p a n y I n f o _ B a n k n a m e 2 < / C o m p a n y I n f o _ B a n k n a m e 2 > + 
+         < C o m p a n y I n f o _ M a n a g i n g _ D i r e c t o r > C o m p a n y I n f o _ M a n a g i n g _ D i r e c t o r < / C o m p a n y I n f o _ M a n a g i n g _ D i r e c t o r > + 
          < C o m p a n y I n f o _ _ P i c t u r e _ 1 _ > C o m p a n y I n f o _ _ P i c t u r e _ 1 _ < / C o m p a n y I n f o _ _ P i c t u r e _ 1 _ >   
          < C o m p a n y I n f o _ _ P i c t u r e _ 2 _ > C o m p a n y I n f o _ _ P i c t u r e _ 2 _ < / C o m p a n y I n f o _ _ P i c t u r e _ 2 _ >   
-         < C o m p a n y I n f o _ B a n k n a m e 1 > C o m p a n y I n f o _ B a n k n a m e 1 < / C o m p a n y I n f o _ B a n k n a m e 1 > - 
-         < C o m p a n y I n f o _ B a n k n a m e 2 > C o m p a n y I n f o _ B a n k n a m e 2 < / C o m p a n y I n f o _ B a n k n a m e 2 > - 
-         < C o m p a n y I n f o _ M a n a g i n g _ D i r e c t o r > C o m p a n y I n f o _ M a n a g i n g _ D i r e c t o r < / C o m p a n y I n f o _ M a n a g i n g _ D i r e c t o r > - 
          < C o m p a n y L e g a l O f f i c e > C o m p a n y L e g a l O f f i c e < / C o m p a n y L e g a l O f f i c e >   
          < C o m p a n y L e g a l O f f i c e _ L b l > C o m p a n y L e g a l O f f i c e _ L b l < / C o m p a n y L e g a l O f f i c e _ L b l > @@ -194,18 +194,18 @@
  
          < H o m e P a g e _ L b l > H o m e P a g e _ L b l < / H o m e P a g e _ L b l >   
+         < I n f o _ B a n k n a m e 1 _ 1 > I n f o _ B a n k n a m e 1 _ 1 < / I n f o _ B a n k n a m e 1 _ 1 > + 
+         < I n f o _ B a n k n a m e 1 _ 2 > I n f o _ B a n k n a m e 1 _ 2 < / I n f o _ B a n k n a m e 1 _ 2 > + 
+         < I n f o _ B a n k n a m e 2 _ 1 > I n f o _ B a n k n a m e 2 _ 1 < / I n f o _ B a n k n a m e 2 _ 1 > + 
+         < I n f o _ B a n k n a m e 2 _ 2 > I n f o _ B a n k n a m e 2 _ 2 < / I n f o _ B a n k n a m e 2 _ 2 > + 
          < I n f o _ B a n k n a m e _ 1 > I n f o _ B a n k n a m e _ 1 < / I n f o _ B a n k n a m e _ 1 >   
          < I n f o _ B a n k n a m e _ 2 > I n f o _ B a n k n a m e _ 2 < / I n f o _ B a n k n a m e _ 2 >   
-         < I n f o _ B a n k n a m e 1 _ 1 > I n f o _ B a n k n a m e 1 _ 1 < / I n f o _ B a n k n a m e 1 _ 1 > - 
-         < I n f o _ B a n k n a m e 1 _ 2 > I n f o _ B a n k n a m e 1 _ 2 < / I n f o _ B a n k n a m e 1 _ 2 > - 
-         < I n f o _ B a n k n a m e 2 _ 1 > I n f o _ B a n k n a m e 2 _ 1 < / I n f o _ B a n k n a m e 2 _ 1 > - 
-         < I n f o _ B a n k n a m e 2 _ 2 > I n f o _ B a n k n a m e 2 _ 2 < / I n f o _ B a n k n a m e 2 _ 2 > - 
          < I n v o i c e D i s c o u n t A m o u n t _ L b l > I n v o i c e D i s c o u n t A m o u n t _ L b l < / I n v o i c e D i s c o u n t A m o u n t _ L b l >   
          < I n v o i c e D i s c o u n t B a s e A m o u n t _ L b l > I n v o i c e D i s c o u n t B a s e A m o u n t _ L b l < / I n v o i c e D i s c o u n t B a s e A m o u n t _ L b l > @@ -268,10 +268,10 @@
  
          < P r i c e s I n c l u d i n g V A T > P r i c e s I n c l u d i n g V A T < / P r i c e s I n c l u d i n g V A T >   
+         < P r i c e s I n c l u d i n g V A T Y e s N o > P r i c e s I n c l u d i n g V A T Y e s N o < / P r i c e s I n c l u d i n g V A T Y e s N o > + 
          < P r i c e s I n c l u d i n g V A T _ L b l > P r i c e s I n c l u d i n g V A T _ L b l < / P r i c e s I n c l u d i n g V A T _ L b l >   
-         < P r i c e s I n c l u d i n g V A T Y e s N o > P r i c e s I n c l u d i n g V A T Y e s N o < / P r i c e s I n c l u d i n g V A T Y e s N o > - 
          < R e f e r e n c e T e x t > R e f e r e n c e T e x t < / R e f e r e n c e T e x t >   
          < R e g i s t e r g e r i c h t 2 C a p t i o n > R e g i s t e r g e r i c h t 2 C a p t i o n < / R e g i s t e r g e r i c h t 2 C a p t i o n > @@ -280,40 +280,40 @@
  
          < S a l e s I n v o i c e L i n e D i s c o u n t _ L b l > S a l e s I n v o i c e L i n e D i s c o u n t _ L b l < / S a l e s I n v o i c e L i n e D i s c o u n t _ L b l >   
+         < S a l e s P e r s o n B l a n k _ L b l > S a l e s P e r s o n B l a n k _ L b l < / S a l e s P e r s o n B l a n k _ L b l > + 
+         < S a l e s P e r s o n N a m e > S a l e s P e r s o n N a m e < / S a l e s P e r s o n N a m e > + 
          < S a l e s P e r s o n _ L b l > S a l e s P e r s o n _ L b l < / S a l e s P e r s o n _ L b l >   
-         < S a l e s P e r s o n B l a n k _ L b l > S a l e s P e r s o n B l a n k _ L b l < / S a l e s P e r s o n B l a n k _ L b l > - 
-         < S a l e s P e r s o n N a m e > S a l e s P e r s o n N a m e < / S a l e s P e r s o n N a m e > - 
          < S e l l t o C u s t o m e r N o > S e l l t o C u s t o m e r N o < / S e l l t o C u s t o m e r N o >   
          < S e l l t o C u s t o m e r N o _ L b l > S e l l t o C u s t o m e r N o _ L b l < / S e l l t o C u s t o m e r N o _ L b l >   
+         < S h i p m e n t M e t h o d D e s c r i p t i o n > S h i p m e n t M e t h o d D e s c r i p t i o n < / S h i p m e n t M e t h o d D e s c r i p t i o n > + 
+         < S h i p m e n t M e t h o d D e s c r i p t i o n _ L b l > S h i p m e n t M e t h o d D e s c r i p t i o n _ L b l < / S h i p m e n t M e t h o d D e s c r i p t i o n _ L b l > + 
          < S h i p m e n t _ L b l > S h i p m e n t _ L b l < / S h i p m e n t _ L b l >   
-         < S h i p m e n t M e t h o d D e s c r i p t i o n > S h i p m e n t M e t h o d D e s c r i p t i o n < / S h i p m e n t M e t h o d D e s c r i p t i o n > - 
-         < S h i p m e n t M e t h o d D e s c r i p t i o n _ L b l > S h i p m e n t M e t h o d D e s c r i p t i o n _ L b l < / S h i p m e n t M e t h o d D e s c r i p t i o n _ L b l > +         < S h i p T o A d d r e s s 1 > S h i p T o A d d r e s s 1 < / S h i p T o A d d r e s s 1 > + 
+         < S h i p T o A d d r e s s 2 > S h i p T o A d d r e s s 2 < / S h i p T o A d d r e s s 2 > + 
+         < S h i p T o A d d r e s s 3 > S h i p T o A d d r e s s 3 < / S h i p T o A d d r e s s 3 > + 
+         < S h i p T o A d d r e s s 4 > S h i p T o A d d r e s s 4 < / S h i p T o A d d r e s s 4 > + 
+         < S h i p T o A d d r e s s 5 > S h i p T o A d d r e s s 5 < / S h i p T o A d d r e s s 5 > + 
+         < S h i p T o A d d r e s s 6 > S h i p T o A d d r e s s 6 < / S h i p T o A d d r e s s 6 > + 
+         < S h i p T o A d d r e s s 7 > S h i p T o A d d r e s s 7 < / S h i p T o A d d r e s s 7 > + 
+         < S h i p T o A d d r e s s 8 > S h i p T o A d d r e s s 8 < / S h i p T o A d d r e s s 8 >   
          < S h i p T o A d d r e s s _ L b l > S h i p T o A d d r e s s _ L b l < / S h i p T o A d d r e s s _ L b l >   
-         < S h i p T o A d d r e s s 1 > S h i p T o A d d r e s s 1 < / S h i p T o A d d r e s s 1 > - 
-         < S h i p T o A d d r e s s 2 > S h i p T o A d d r e s s 2 < / S h i p T o A d d r e s s 2 > - 
-         < S h i p T o A d d r e s s 3 > S h i p T o A d d r e s s 3 < / S h i p T o A d d r e s s 3 > - 
-         < S h i p T o A d d r e s s 4 > S h i p T o A d d r e s s 4 < / S h i p T o A d d r e s s 4 > - 
-         < S h i p T o A d d r e s s 5 > S h i p T o A d d r e s s 5 < / S h i p T o A d d r e s s 5 > - 
-         < S h i p T o A d d r e s s 6 > S h i p T o A d d r e s s 6 < / S h i p T o A d d r e s s 6 > - 
-         < S h i p T o A d d r e s s 7 > S h i p T o A d d r e s s 7 < / S h i p T o A d d r e s s 7 > - 
-         < S h i p T o A d d r e s s 8 > S h i p T o A d d r e s s 8 < / S h i p T o A d d r e s s 8 > - 
          < S h o w S h i p p i n g A d d r e s s > S h o w S h i p p i n g A d d r e s s < / S h o w S h i p p i n g A d d r e s s >   
          < S h o w W o r k D e s c r i p t i o n > S h o w W o r k D e s c r i p t i o n < / S h o w W o r k D e s c r i p t i o n > @@ -328,16 +328,16 @@
  
          < U n t e r s c h r i f t s c o d e 2 > U n t e r s c h r i f t s c o d e 2 < / U n t e r s c h r i f t s c o d e 2 >   
+         < V A T A m o u n t S p e c i f i c a t i o n _ L b l > V A T A m o u n t S p e c i f i c a t i o n _ L b l < / V A T A m o u n t S p e c i f i c a t i o n _ L b l > + 
          < V A T A m o u n t _ L b l > V A T A m o u n t _ L b l < / V A T A m o u n t _ L b l >   
-         < V A T A m o u n t S p e c i f i c a t i o n _ L b l > V A T A m o u n t S p e c i f i c a t i o n _ L b l < / V A T A m o u n t S p e c i f i c a t i o n _ L b l > - 
          < V A T B a s e _ L b l > V A T B a s e _ L b l < / V A T B a s e _ L b l >   
+         < V A T C l a u s e s _ L b l > V A T C l a u s e s _ L b l < / V A T C l a u s e s _ L b l > + 
          < V A T C l a u s e _ L b l > V A T C l a u s e _ L b l < / V A T C l a u s e _ L b l >   
-         < V A T C l a u s e s _ L b l > V A T C l a u s e s _ L b l < / V A T C l a u s e s _ L b l > - 
          < V A T I d e n t i f i e r _ L b l > V A T I d e n t i f i e r _ L b l < / V A T I d e n t i f i e r _ L b l >   
          < V A T P e r c e n t a g e _ L b l > V A T P e r c e n t a g e _ L b l < / V A T P e r c e n t a g e _ L b l > @@ -368,30 +368,30 @@
  
                  < D e l i v e r y _ L i n e _ L b l > D e l i v e r y _ L i n e _ L b l < / D e l i v e r y _ L i n e _ L b l >   
+                 < D e s c r i p t i o n 2 _ L i n e > D e s c r i p t i o n 2 _ L i n e < / D e s c r i p t i o n 2 _ L i n e > + 
                  < D e s c r i p t i o n _ L i n e > D e s c r i p t i o n _ L i n e < / D e s c r i p t i o n _ L i n e >   
                  < D e s c r i p t i o n _ L i n e _ L b l > D e s c r i p t i o n _ L i n e _ L b l < / D e s c r i p t i o n _ L i n e _ L b l >   
-                 < D e s c r i p t i o n 2 _ L i n e > D e s c r i p t i o n 2 _ L i n e < / D e s c r i p t i o n 2 _ L i n e > - 
                  < I t e m N o _ L i n e > I t e m N o _ L i n e < / I t e m N o _ L i n e >   
                  < I t e m N o _ L i n e _ L b l > I t e m N o _ L i n e _ L b l < / I t e m N o _ L i n e _ L b l >   
+                 < L i n e A m o u n t _ L i n e > L i n e A m o u n t _ L i n e < / L i n e A m o u n t _ L i n e > + 
+                 < L i n e A m o u n t _ L i n e _ L b l > L i n e A m o u n t _ L i n e _ L b l < / L i n e A m o u n t _ L i n e _ L b l > + 
+                 < L i n e D i s c o u n t P e r c e n t T e x t _ L i n e > L i n e D i s c o u n t P e r c e n t T e x t _ L i n e < / L i n e D i s c o u n t P e r c e n t T e x t _ L i n e > + 
+                 < L i n e D i s c o u n t P e r c e n t _ L i n e > L i n e D i s c o u n t P e r c e n t _ L i n e < / L i n e D i s c o u n t P e r c e n t _ L i n e > + 
+                 < L i n e D i s c o u n t P e r c e n t _ L i n e C a p t i o n > L i n e D i s c o u n t P e r c e n t _ L i n e C a p t i o n < / L i n e D i s c o u n t P e r c e n t _ L i n e C a p t i o n > + 
+                 < L i n e N o _ L i n e > L i n e N o _ L i n e < / L i n e N o _ L i n e > + 
                  < L i n e _ L f d > L i n e _ L f d < / L i n e _ L f d >   
-                 < L i n e A m o u n t _ L i n e > L i n e A m o u n t _ L i n e < / L i n e A m o u n t _ L i n e > - 
-                 < L i n e A m o u n t _ L i n e _ L b l > L i n e A m o u n t _ L i n e _ L b l < / L i n e A m o u n t _ L i n e _ L b l > - 
-                 < L i n e D i s c o u n t P e r c e n t _ L i n e > L i n e D i s c o u n t P e r c e n t _ L i n e < / L i n e D i s c o u n t P e r c e n t _ L i n e > - 
-                 < L i n e D i s c o u n t P e r c e n t _ L i n e C a p t i o n > L i n e D i s c o u n t P e r c e n t _ L i n e C a p t i o n < / L i n e D i s c o u n t P e r c e n t _ L i n e C a p t i o n > - 
-                 < L i n e D i s c o u n t P e r c e n t T e x t _ L i n e > L i n e D i s c o u n t P e r c e n t T e x t _ L i n e < / L i n e D i s c o u n t P e r c e n t T e x t _ L i n e > - 
-                 < L i n e N o _ L i n e > L i n e N o _ L i n e < / L i n e N o _ L i n e > - 
                  < P _ N _ S a l e s L i n e _ P a r t N o > P _ N _ S a l e s L i n e _ P a r t N o < / P _ N _ S a l e s L i n e _ P a r t N o >   
                  < Q u a n t i t y _ L i n e > Q u a n t i t y _ L i n e < / Q u a n t i t y _ L i n e > @@ -458,22 +458,22 @@
  
                  < R e p o r t F o r N a v I d _ 6 5 5 8 > R e p o r t F o r N a v I d _ 6 5 5 8 < / R e p o r t F o r N a v I d _ 6 5 5 8 >   
+                 < V A T A m o u n t L C Y _ V A T A m o u n t L i n e > V A T A m o u n t L C Y _ V A T A m o u n t L i n e < / V A T A m o u n t L C Y _ V A T A m o u n t L i n e > + 
+                 < V A T A m o u n t L C Y _ V A T A m o u n t L i n e _ L b l > V A T A m o u n t L C Y _ V A T A m o u n t L i n e _ L b l < / V A T A m o u n t L C Y _ V A T A m o u n t L i n e _ L b l > + 
                  < V A T A m o u n t _ V a t A m o u n t L i n e > V A T A m o u n t _ V a t A m o u n t L i n e < / V A T A m o u n t _ V a t A m o u n t L i n e >   
                  < V A T A m o u n t _ V a t A m o u n t L i n e _ L b l > V A T A m o u n t _ V a t A m o u n t L i n e _ L b l < / V A T A m o u n t _ V a t A m o u n t L i n e _ L b l >   
-                 < V A T A m o u n t L C Y _ V A T A m o u n t L i n e > V A T A m o u n t L C Y _ V A T A m o u n t L i n e < / V A T A m o u n t L C Y _ V A T A m o u n t L i n e > - 
-                 < V A T A m o u n t L C Y _ V A T A m o u n t L i n e _ L b l > V A T A m o u n t L C Y _ V A T A m o u n t L i n e _ L b l < / V A T A m o u n t L C Y _ V A T A m o u n t L i n e _ L b l > +                 < V A T B a s e L C Y _ V A T A m o u n t L i n e > V A T B a s e L C Y _ V A T A m o u n t L i n e < / V A T B a s e L C Y _ V A T A m o u n t L i n e > + 
+                 < V A T B a s e L C Y _ V A T A m o u n t L i n e _ L b l > V A T B a s e L C Y _ V A T A m o u n t L i n e _ L b l < / V A T B a s e L C Y _ V A T A m o u n t L i n e _ L b l >   
                  < V A T B a s e _ V a t A m o u n t L i n e > V A T B a s e _ V a t A m o u n t L i n e < / V A T B a s e _ V a t A m o u n t L i n e >   
                  < V A T B a s e _ V a t A m o u n t L i n e _ L b l > V A T B a s e _ V a t A m o u n t L i n e _ L b l < / V A T B a s e _ V a t A m o u n t L i n e _ L b l >   
-                 < V A T B a s e L C Y _ V A T A m o u n t L i n e > V A T B a s e L C Y _ V A T A m o u n t L i n e < / V A T B a s e L C Y _ V A T A m o u n t L i n e > - 
-                 < V A T B a s e L C Y _ V A T A m o u n t L i n e _ L b l > V A T B a s e L C Y _ V A T A m o u n t L i n e _ L b l < / V A T B a s e L C Y _ V A T A m o u n t L i n e _ L b l > - 
                  < V A T I d e n t i f i e r _ V a t A m o u n t L i n e > V A T I d e n t i f i e r _ V a t A m o u n t L i n e < / V A T I d e n t i f i e r _ V a t A m o u n t L i n e >   
                  < V A T I d e n t i f i e r _ V a t A m o u n t L i n e _ L b l > V A T I d e n t i f i e r _ V a t A m o u n t L i n e _ L b l < / V A T I d e n t i f i e r _ V a t A m o u n t L i n e _ L b l > @@ -486,10 +486,10 @@
  
              < R e p o r t T o t a l s L i n e >   
+                 < A m o u n t F o r m a t t e d _ R e p o r t T o t a l s L i n e > A m o u n t F o r m a t t e d _ R e p o r t T o t a l s L i n e < / A m o u n t F o r m a t t e d _ R e p o r t T o t a l s L i n e > + 
                  < A m o u n t _ R e p o r t T o t a l s L i n e > A m o u n t _ R e p o r t T o t a l s L i n e < / A m o u n t _ R e p o r t T o t a l s L i n e >   
-                 < A m o u n t F o r m a t t e d _ R e p o r t T o t a l s L i n e > A m o u n t F o r m a t t e d _ R e p o r t T o t a l s L i n e < / A m o u n t F o r m a t t e d _ R e p o r t T o t a l s L i n e > - 
                  < D e s c r i p t i o n _ R e p o r t T o t a l s L i n e > D e s c r i p t i o n _ R e p o r t T o t a l s L i n e < / D e s c r i p t i o n _ R e p o r t T o t a l s L i n e >   
                  < F o n t B o l d _ R e p o r t T o t a l s L i n e > F o n t B o l d _ R e p o r t T o t a l s L i n e < / F o n t B o l d _ R e p o r t T o t a l s L i n e > @@ -568,9 +568,9 @@
  
                  < S h i p m e n t M e t h o d _ D e s c r i p t i o n > S h i p m e n t M e t h o d _ D e s c r i p t i o n < / S h i p m e n t M e t h o d _ D e s c r i p t i o n >   
+                 < S T R S U B S T N O _ o _ P r i c e _ i s _ _ > S T R S U B S T N O _ o _ P r i c e _ i s _ _ < / S T R S U B S T N O _ o _ P r i c e _ i s _ _ > + 
                  < S T R S U B S T N O _ _ > S T R S U B S T N O _ _ < / S T R S U B S T N O _ _ > - 
-                 < S T R S U B S T N O _ o _ P r i c e _ i s _ _ > S T R S U B S T N O _ o _ P r i c e _ i s _ _ < / S T R S U B S T N O _ o _ P r i c e _ i s _ _ >   
              < / R e m a r k s >   

</xml_diff>